<commit_message>
change all font of reports to dengxian
</commit_message>
<xml_diff>
--- a/PMSClient/Resource/DocTemplate/Reports/DeliverySheet.docx
+++ b/PMSClient/Resource/DocTemplate/Reports/DeliverySheet.docx
@@ -6,24 +6,24 @@
       <w:pPr>
         <w:pStyle w:val="a3"/>
         <w:rPr>
-          <w:rFonts w:ascii="宋体" w:hAnsi="宋体"/>
+          <w:rFonts w:asciiTheme="minorEastAsia" w:eastAsiaTheme="minorEastAsia" w:hAnsiTheme="minorEastAsia"/>
         </w:rPr>
       </w:pPr>
       <w:r>
         <w:rPr>
-          <w:rFonts w:ascii="宋体" w:hAnsi="宋体"/>
+          <w:rFonts w:asciiTheme="minorEastAsia" w:eastAsiaTheme="minorEastAsia" w:hAnsiTheme="minorEastAsia"/>
         </w:rPr>
         <w:t>成都先锋材料有限公司发货</w:t>
       </w:r>
       <w:r>
         <w:rPr>
-          <w:rFonts w:ascii="宋体" w:hAnsi="宋体"/>
+          <w:rFonts w:asciiTheme="minorEastAsia" w:eastAsiaTheme="minorEastAsia" w:hAnsiTheme="minorEastAsia"/>
         </w:rPr>
         <w:t>清</w:t>
       </w:r>
       <w:r>
         <w:rPr>
-          <w:rFonts w:ascii="宋体" w:hAnsi="宋体"/>
+          <w:rFonts w:asciiTheme="minorEastAsia" w:eastAsiaTheme="minorEastAsia" w:hAnsiTheme="minorEastAsia"/>
         </w:rPr>
         <w:t>单</w:t>
       </w:r>
@@ -53,13 +53,13 @@
           <w:p>
             <w:pPr>
               <w:rPr>
-                <w:rFonts w:ascii="宋体" w:eastAsia="宋体" w:hAnsi="宋体"/>
+                <w:rFonts w:asciiTheme="minorEastAsia" w:hAnsiTheme="minorEastAsia"/>
                 <w:b/>
               </w:rPr>
             </w:pPr>
             <w:r>
               <w:rPr>
-                <w:rFonts w:ascii="宋体" w:eastAsia="宋体" w:hAnsi="宋体" w:hint="eastAsia"/>
+                <w:rFonts w:asciiTheme="minorEastAsia" w:hAnsiTheme="minorEastAsia" w:hint="eastAsia"/>
                 <w:b/>
               </w:rPr>
               <w:t>发货信息</w:t>
@@ -73,13 +73,13 @@
           <w:p>
             <w:pPr>
               <w:rPr>
-                <w:rFonts w:ascii="宋体" w:eastAsia="宋体" w:hAnsi="宋体"/>
+                <w:rFonts w:asciiTheme="minorEastAsia" w:hAnsiTheme="minorEastAsia"/>
                 <w:b/>
               </w:rPr>
             </w:pPr>
             <w:r>
               <w:rPr>
-                <w:rFonts w:ascii="宋体" w:eastAsia="宋体" w:hAnsi="宋体" w:hint="eastAsia"/>
+                <w:rFonts w:asciiTheme="minorEastAsia" w:hAnsiTheme="minorEastAsia" w:hint="eastAsia"/>
                 <w:b/>
               </w:rPr>
               <w:t>联系方式</w:t>
@@ -95,24 +95,24 @@
           <w:p>
             <w:pPr>
               <w:rPr>
-                <w:rFonts w:ascii="宋体" w:eastAsia="宋体" w:hAnsi="宋体"/>
-              </w:rPr>
-            </w:pPr>
-            <w:r>
-              <w:rPr>
-                <w:rFonts w:ascii="宋体" w:eastAsia="宋体" w:hAnsi="宋体" w:hint="eastAsia"/>
+                <w:rFonts w:asciiTheme="minorEastAsia" w:hAnsiTheme="minorEastAsia"/>
+              </w:rPr>
+            </w:pPr>
+            <w:r>
+              <w:rPr>
+                <w:rFonts w:asciiTheme="minorEastAsia" w:hAnsiTheme="minorEastAsia" w:hint="eastAsia"/>
               </w:rPr>
               <w:t>创建时间</w:t>
             </w:r>
             <w:r>
               <w:rPr>
-                <w:rFonts w:ascii="宋体" w:eastAsia="宋体" w:hAnsi="宋体" w:hint="eastAsia"/>
+                <w:rFonts w:asciiTheme="minorEastAsia" w:hAnsiTheme="minorEastAsia" w:hint="eastAsia"/>
               </w:rPr>
               <w:t>：</w:t>
             </w:r>
             <w:r>
               <w:rPr>
-                <w:rFonts w:ascii="宋体" w:eastAsia="宋体" w:hAnsi="宋体"/>
+                <w:rFonts w:asciiTheme="minorEastAsia" w:hAnsiTheme="minorEastAsia"/>
               </w:rPr>
               <w:t>[CreateTime]</w:t>
             </w:r>
@@ -120,12 +120,12 @@
           <w:p>
             <w:pPr>
               <w:rPr>
-                <w:rFonts w:ascii="宋体" w:eastAsia="宋体" w:hAnsi="宋体"/>
-              </w:rPr>
-            </w:pPr>
-            <w:r>
-              <w:rPr>
-                <w:rFonts w:ascii="宋体" w:eastAsia="宋体" w:hAnsi="宋体" w:hint="eastAsia"/>
+                <w:rFonts w:asciiTheme="minorEastAsia" w:hAnsiTheme="minorEastAsia"/>
+              </w:rPr>
+            </w:pPr>
+            <w:r>
+              <w:rPr>
+                <w:rFonts w:asciiTheme="minorEastAsia" w:hAnsiTheme="minorEastAsia" w:hint="eastAsia"/>
               </w:rPr>
               <w:t>发货时间：[ShipTime]</w:t>
             </w:r>
@@ -133,12 +133,12 @@
           <w:p>
             <w:pPr>
               <w:rPr>
-                <w:rFonts w:ascii="宋体" w:eastAsia="宋体" w:hAnsi="宋体"/>
-              </w:rPr>
-            </w:pPr>
-            <w:r>
-              <w:rPr>
-                <w:rFonts w:ascii="宋体" w:eastAsia="宋体" w:hAnsi="宋体" w:hint="eastAsia"/>
+                <w:rFonts w:asciiTheme="minorEastAsia" w:hAnsiTheme="minorEastAsia"/>
+              </w:rPr>
+            </w:pPr>
+            <w:r>
+              <w:rPr>
+                <w:rFonts w:asciiTheme="minorEastAsia" w:hAnsiTheme="minorEastAsia" w:hint="eastAsia"/>
               </w:rPr>
               <w:t>目的地区：[Country]</w:t>
             </w:r>
@@ -146,24 +146,24 @@
           <w:p>
             <w:pPr>
               <w:rPr>
-                <w:rFonts w:ascii="宋体" w:eastAsia="宋体" w:hAnsi="宋体"/>
-              </w:rPr>
-            </w:pPr>
-            <w:r>
-              <w:rPr>
-                <w:rFonts w:ascii="宋体" w:eastAsia="宋体" w:hAnsi="宋体" w:hint="eastAsia"/>
+                <w:rFonts w:asciiTheme="minorEastAsia" w:hAnsiTheme="minorEastAsia"/>
+              </w:rPr>
+            </w:pPr>
+            <w:r>
+              <w:rPr>
+                <w:rFonts w:asciiTheme="minorEastAsia" w:hAnsiTheme="minorEastAsia" w:hint="eastAsia"/>
               </w:rPr>
               <w:t>发货</w:t>
             </w:r>
             <w:r>
               <w:rPr>
-                <w:rFonts w:ascii="宋体" w:eastAsia="宋体" w:hAnsi="宋体" w:hint="eastAsia"/>
+                <w:rFonts w:asciiTheme="minorEastAsia" w:hAnsiTheme="minorEastAsia" w:hint="eastAsia"/>
               </w:rPr>
               <w:t>编码</w:t>
             </w:r>
             <w:r>
               <w:rPr>
-                <w:rFonts w:ascii="宋体" w:eastAsia="宋体" w:hAnsi="宋体" w:hint="eastAsia"/>
+                <w:rFonts w:asciiTheme="minorEastAsia" w:hAnsiTheme="minorEastAsia" w:hint="eastAsia"/>
               </w:rPr>
               <w:t>：[DeliveryName]</w:t>
             </w:r>
@@ -171,18 +171,18 @@
           <w:p>
             <w:pPr>
               <w:rPr>
-                <w:rFonts w:ascii="宋体" w:eastAsia="宋体" w:hAnsi="宋体"/>
-              </w:rPr>
-            </w:pPr>
-            <w:r>
-              <w:rPr>
-                <w:rFonts w:ascii="宋体" w:eastAsia="宋体" w:hAnsi="宋体" w:hint="eastAsia"/>
+                <w:rFonts w:asciiTheme="minorEastAsia" w:hAnsiTheme="minorEastAsia"/>
+              </w:rPr>
+            </w:pPr>
+            <w:r>
+              <w:rPr>
+                <w:rFonts w:asciiTheme="minorEastAsia" w:hAnsiTheme="minorEastAsia" w:hint="eastAsia"/>
               </w:rPr>
               <w:t>快递信息</w:t>
             </w:r>
             <w:r>
               <w:rPr>
-                <w:rFonts w:ascii="宋体" w:eastAsia="宋体" w:hAnsi="宋体" w:hint="eastAsia"/>
+                <w:rFonts w:asciiTheme="minorEastAsia" w:hAnsiTheme="minorEastAsia" w:hint="eastAsia"/>
               </w:rPr>
               <w:t>：[DeliveryNumber]</w:t>
             </w:r>
@@ -190,12 +190,12 @@
           <w:p>
             <w:pPr>
               <w:rPr>
-                <w:rFonts w:ascii="宋体" w:eastAsia="宋体" w:hAnsi="宋体"/>
-              </w:rPr>
-            </w:pPr>
-            <w:r>
-              <w:rPr>
-                <w:rFonts w:ascii="宋体" w:eastAsia="宋体" w:hAnsi="宋体" w:hint="eastAsia"/>
+                <w:rFonts w:asciiTheme="minorEastAsia" w:hAnsiTheme="minorEastAsia"/>
+              </w:rPr>
+            </w:pPr>
+            <w:r>
+              <w:rPr>
+                <w:rFonts w:asciiTheme="minorEastAsia" w:hAnsiTheme="minorEastAsia" w:hint="eastAsia"/>
               </w:rPr>
               <w:t>发票号码：[InvoiceNumber]</w:t>
             </w:r>
@@ -208,24 +208,24 @@
           <w:p>
             <w:pPr>
               <w:rPr>
-                <w:rFonts w:ascii="宋体" w:eastAsia="宋体" w:hAnsi="宋体"/>
-              </w:rPr>
-            </w:pPr>
-            <w:r>
-              <w:rPr>
-                <w:rFonts w:ascii="宋体" w:eastAsia="宋体" w:hAnsi="宋体" w:hint="eastAsia"/>
+                <w:rFonts w:asciiTheme="minorEastAsia" w:hAnsiTheme="minorEastAsia"/>
+              </w:rPr>
+            </w:pPr>
+            <w:r>
+              <w:rPr>
+                <w:rFonts w:asciiTheme="minorEastAsia" w:hAnsiTheme="minorEastAsia" w:hint="eastAsia"/>
               </w:rPr>
               <w:t>联系</w:t>
             </w:r>
             <w:r>
               <w:rPr>
-                <w:rFonts w:ascii="宋体" w:eastAsia="宋体" w:hAnsi="宋体" w:hint="eastAsia"/>
+                <w:rFonts w:asciiTheme="minorEastAsia" w:hAnsiTheme="minorEastAsia" w:hint="eastAsia"/>
               </w:rPr>
               <w:t>：胡玉荣</w:t>
             </w:r>
             <w:r>
               <w:rPr>
-                <w:rFonts w:ascii="宋体" w:eastAsia="宋体" w:hAnsi="宋体"/>
+                <w:rFonts w:asciiTheme="minorEastAsia" w:hAnsiTheme="minorEastAsia"/>
               </w:rPr>
               <w:t xml:space="preserve"> </w:t>
             </w:r>
@@ -233,18 +233,18 @@
           <w:p>
             <w:pPr>
               <w:rPr>
-                <w:rFonts w:ascii="宋体" w:eastAsia="宋体" w:hAnsi="宋体"/>
-              </w:rPr>
-            </w:pPr>
-            <w:r>
-              <w:rPr>
-                <w:rFonts w:ascii="宋体" w:eastAsia="宋体" w:hAnsi="宋体" w:hint="eastAsia"/>
+                <w:rFonts w:asciiTheme="minorEastAsia" w:hAnsiTheme="minorEastAsia"/>
+              </w:rPr>
+            </w:pPr>
+            <w:r>
+              <w:rPr>
+                <w:rFonts w:asciiTheme="minorEastAsia" w:hAnsiTheme="minorEastAsia" w:hint="eastAsia"/>
               </w:rPr>
               <w:t>电话：</w:t>
             </w:r>
             <w:r>
               <w:rPr>
-                <w:rFonts w:ascii="宋体" w:eastAsia="宋体" w:hAnsi="宋体"/>
+                <w:rFonts w:asciiTheme="minorEastAsia" w:hAnsiTheme="minorEastAsia"/>
               </w:rPr>
               <w:t xml:space="preserve">028-66515926 </w:t>
             </w:r>
@@ -252,18 +252,18 @@
           <w:p>
             <w:pPr>
               <w:rPr>
-                <w:rFonts w:ascii="宋体" w:eastAsia="宋体" w:hAnsi="宋体"/>
-              </w:rPr>
-            </w:pPr>
-            <w:r>
-              <w:rPr>
-                <w:rFonts w:ascii="宋体" w:eastAsia="宋体" w:hAnsi="宋体" w:hint="eastAsia"/>
+                <w:rFonts w:asciiTheme="minorEastAsia" w:hAnsiTheme="minorEastAsia"/>
+              </w:rPr>
+            </w:pPr>
+            <w:r>
+              <w:rPr>
+                <w:rFonts w:asciiTheme="minorEastAsia" w:hAnsiTheme="minorEastAsia" w:hint="eastAsia"/>
               </w:rPr>
               <w:t>传真：</w:t>
             </w:r>
             <w:r>
               <w:rPr>
-                <w:rFonts w:ascii="宋体" w:eastAsia="宋体" w:hAnsi="宋体"/>
+                <w:rFonts w:asciiTheme="minorEastAsia" w:hAnsiTheme="minorEastAsia"/>
               </w:rPr>
               <w:t>028-66515923</w:t>
             </w:r>
@@ -271,18 +271,18 @@
           <w:p>
             <w:pPr>
               <w:rPr>
-                <w:rFonts w:ascii="宋体" w:eastAsia="宋体" w:hAnsi="宋体"/>
-              </w:rPr>
-            </w:pPr>
-            <w:r>
-              <w:rPr>
-                <w:rFonts w:ascii="宋体" w:eastAsia="宋体" w:hAnsi="宋体" w:hint="eastAsia"/>
+                <w:rFonts w:asciiTheme="minorEastAsia" w:hAnsiTheme="minorEastAsia"/>
+              </w:rPr>
+            </w:pPr>
+            <w:r>
+              <w:rPr>
+                <w:rFonts w:asciiTheme="minorEastAsia" w:hAnsiTheme="minorEastAsia" w:hint="eastAsia"/>
               </w:rPr>
               <w:t>邮箱：</w:t>
             </w:r>
             <w:r>
               <w:rPr>
-                <w:rFonts w:ascii="宋体" w:eastAsia="宋体" w:hAnsi="宋体"/>
+                <w:rFonts w:asciiTheme="minorEastAsia" w:hAnsiTheme="minorEastAsia"/>
               </w:rPr>
               <w:t>cdpmi@pioneer-materials.com</w:t>
             </w:r>
@@ -290,18 +290,18 @@
           <w:p>
             <w:pPr>
               <w:rPr>
-                <w:rFonts w:ascii="宋体" w:eastAsia="宋体" w:hAnsi="宋体"/>
-              </w:rPr>
-            </w:pPr>
-            <w:r>
-              <w:rPr>
-                <w:rFonts w:ascii="宋体" w:eastAsia="宋体" w:hAnsi="宋体" w:hint="eastAsia"/>
+                <w:rFonts w:asciiTheme="minorEastAsia" w:hAnsiTheme="minorEastAsia"/>
+              </w:rPr>
+            </w:pPr>
+            <w:r>
+              <w:rPr>
+                <w:rFonts w:asciiTheme="minorEastAsia" w:hAnsiTheme="minorEastAsia" w:hint="eastAsia"/>
               </w:rPr>
               <w:t>网站：</w:t>
             </w:r>
             <w:r>
               <w:rPr>
-                <w:rFonts w:ascii="宋体" w:eastAsia="宋体" w:hAnsi="宋体"/>
+                <w:rFonts w:asciiTheme="minorEastAsia" w:hAnsiTheme="minorEastAsia"/>
               </w:rPr>
               <w:t>www.cd-pmi.com</w:t>
             </w:r>
@@ -309,18 +309,18 @@
           <w:p>
             <w:pPr>
               <w:rPr>
-                <w:rFonts w:ascii="宋体" w:eastAsia="宋体" w:hAnsi="宋体"/>
-              </w:rPr>
-            </w:pPr>
-            <w:r>
-              <w:rPr>
-                <w:rFonts w:ascii="宋体" w:eastAsia="宋体" w:hAnsi="宋体" w:hint="eastAsia"/>
+                <w:rFonts w:asciiTheme="minorEastAsia" w:hAnsiTheme="minorEastAsia"/>
+              </w:rPr>
+            </w:pPr>
+            <w:r>
+              <w:rPr>
+                <w:rFonts w:asciiTheme="minorEastAsia" w:hAnsiTheme="minorEastAsia" w:hint="eastAsia"/>
               </w:rPr>
               <w:t>地址：四川省成都市高新西区百草街</w:t>
             </w:r>
             <w:r>
               <w:rPr>
-                <w:rFonts w:ascii="宋体" w:eastAsia="宋体" w:hAnsi="宋体"/>
+                <w:rFonts w:asciiTheme="minorEastAsia" w:hAnsiTheme="minorEastAsia"/>
               </w:rPr>
               <w:t>88号</w:t>
             </w:r>
@@ -331,7 +331,7 @@
     <w:p>
       <w:pPr>
         <w:rPr>
-          <w:rFonts w:ascii="宋体" w:eastAsia="宋体" w:hAnsi="宋体"/>
+          <w:rFonts w:asciiTheme="minorEastAsia" w:hAnsiTheme="minorEastAsia"/>
         </w:rPr>
       </w:pPr>
     </w:p>
@@ -366,12 +366,12 @@
           <w:p>
             <w:pPr>
               <w:rPr>
-                <w:rFonts w:ascii="宋体" w:eastAsia="宋体" w:hAnsi="宋体"/>
-              </w:rPr>
-            </w:pPr>
-            <w:r>
-              <w:rPr>
-                <w:rFonts w:ascii="宋体" w:eastAsia="宋体" w:hAnsi="宋体"/>
+                <w:rFonts w:asciiTheme="minorEastAsia" w:hAnsiTheme="minorEastAsia"/>
+              </w:rPr>
+            </w:pPr>
+            <w:r>
+              <w:rPr>
+                <w:rFonts w:asciiTheme="minorEastAsia" w:hAnsiTheme="minorEastAsia"/>
               </w:rPr>
               <w:t>序号</w:t>
             </w:r>
@@ -384,12 +384,12 @@
           <w:p>
             <w:pPr>
               <w:rPr>
-                <w:rFonts w:ascii="宋体" w:eastAsia="宋体" w:hAnsi="宋体"/>
-              </w:rPr>
-            </w:pPr>
-            <w:r>
-              <w:rPr>
-                <w:rFonts w:ascii="宋体" w:eastAsia="宋体" w:hAnsi="宋体"/>
+                <w:rFonts w:asciiTheme="minorEastAsia" w:hAnsiTheme="minorEastAsia"/>
+              </w:rPr>
+            </w:pPr>
+            <w:r>
+              <w:rPr>
+                <w:rFonts w:asciiTheme="minorEastAsia" w:hAnsiTheme="minorEastAsia"/>
               </w:rPr>
               <w:t>产品ID</w:t>
             </w:r>
@@ -402,12 +402,12 @@
           <w:p>
             <w:pPr>
               <w:rPr>
-                <w:rFonts w:ascii="宋体" w:eastAsia="宋体" w:hAnsi="宋体"/>
-              </w:rPr>
-            </w:pPr>
-            <w:r>
-              <w:rPr>
-                <w:rFonts w:ascii="宋体" w:eastAsia="宋体" w:hAnsi="宋体"/>
+                <w:rFonts w:asciiTheme="minorEastAsia" w:hAnsiTheme="minorEastAsia"/>
+              </w:rPr>
+            </w:pPr>
+            <w:r>
+              <w:rPr>
+                <w:rFonts w:asciiTheme="minorEastAsia" w:hAnsiTheme="minorEastAsia"/>
               </w:rPr>
               <w:t>产品类型</w:t>
             </w:r>
@@ -420,12 +420,12 @@
           <w:p>
             <w:pPr>
               <w:rPr>
-                <w:rFonts w:ascii="宋体" w:eastAsia="宋体" w:hAnsi="宋体"/>
-              </w:rPr>
-            </w:pPr>
-            <w:r>
-              <w:rPr>
-                <w:rFonts w:ascii="宋体" w:eastAsia="宋体" w:hAnsi="宋体"/>
+                <w:rFonts w:asciiTheme="minorEastAsia" w:hAnsiTheme="minorEastAsia"/>
+              </w:rPr>
+            </w:pPr>
+            <w:r>
+              <w:rPr>
+                <w:rFonts w:asciiTheme="minorEastAsia" w:hAnsiTheme="minorEastAsia"/>
               </w:rPr>
               <w:t>成分</w:t>
             </w:r>
@@ -438,12 +438,12 @@
           <w:p>
             <w:pPr>
               <w:rPr>
-                <w:rFonts w:ascii="宋体" w:eastAsia="宋体" w:hAnsi="宋体"/>
-              </w:rPr>
-            </w:pPr>
-            <w:r>
-              <w:rPr>
-                <w:rFonts w:ascii="宋体" w:eastAsia="宋体" w:hAnsi="宋体"/>
+                <w:rFonts w:asciiTheme="minorEastAsia" w:hAnsiTheme="minorEastAsia"/>
+              </w:rPr>
+            </w:pPr>
+            <w:r>
+              <w:rPr>
+                <w:rFonts w:asciiTheme="minorEastAsia" w:hAnsiTheme="minorEastAsia"/>
               </w:rPr>
               <w:t>客户</w:t>
             </w:r>
@@ -456,12 +456,12 @@
           <w:p>
             <w:pPr>
               <w:rPr>
-                <w:rFonts w:ascii="宋体" w:eastAsia="宋体" w:hAnsi="宋体"/>
-              </w:rPr>
-            </w:pPr>
-            <w:r>
-              <w:rPr>
-                <w:rFonts w:ascii="宋体" w:eastAsia="宋体" w:hAnsi="宋体"/>
+                <w:rFonts w:asciiTheme="minorEastAsia" w:hAnsiTheme="minorEastAsia"/>
+              </w:rPr>
+            </w:pPr>
+            <w:r>
+              <w:rPr>
+                <w:rFonts w:asciiTheme="minorEastAsia" w:hAnsiTheme="minorEastAsia"/>
               </w:rPr>
               <w:t>PO</w:t>
             </w:r>
@@ -474,12 +474,12 @@
           <w:p>
             <w:pPr>
               <w:rPr>
-                <w:rFonts w:ascii="宋体" w:eastAsia="宋体" w:hAnsi="宋体"/>
-              </w:rPr>
-            </w:pPr>
-            <w:r>
-              <w:rPr>
-                <w:rFonts w:ascii="宋体" w:eastAsia="宋体" w:hAnsi="宋体"/>
+                <w:rFonts w:asciiTheme="minorEastAsia" w:hAnsiTheme="minorEastAsia"/>
+              </w:rPr>
+            </w:pPr>
+            <w:r>
+              <w:rPr>
+                <w:rFonts w:asciiTheme="minorEastAsia" w:hAnsiTheme="minorEastAsia"/>
               </w:rPr>
               <w:t>尺寸</w:t>
             </w:r>
@@ -492,12 +492,12 @@
           <w:p>
             <w:pPr>
               <w:rPr>
-                <w:rFonts w:ascii="宋体" w:eastAsia="宋体" w:hAnsi="宋体"/>
-              </w:rPr>
-            </w:pPr>
-            <w:r>
-              <w:rPr>
-                <w:rFonts w:ascii="宋体" w:eastAsia="宋体" w:hAnsi="宋体" w:hint="eastAsia"/>
+                <w:rFonts w:asciiTheme="minorEastAsia" w:hAnsiTheme="minorEastAsia"/>
+              </w:rPr>
+            </w:pPr>
+            <w:r>
+              <w:rPr>
+                <w:rFonts w:asciiTheme="minorEastAsia" w:hAnsiTheme="minorEastAsia" w:hint="eastAsia"/>
               </w:rPr>
               <w:t>箱号</w:t>
             </w:r>
@@ -512,7 +512,7 @@
           <w:p>
             <w:pPr>
               <w:rPr>
-                <w:rFonts w:ascii="宋体" w:eastAsia="宋体" w:hAnsi="宋体"/>
+                <w:rFonts w:asciiTheme="minorEastAsia" w:hAnsiTheme="minorEastAsia"/>
               </w:rPr>
             </w:pPr>
           </w:p>
@@ -524,7 +524,7 @@
           <w:p>
             <w:pPr>
               <w:rPr>
-                <w:rFonts w:ascii="宋体" w:eastAsia="宋体" w:hAnsi="宋体"/>
+                <w:rFonts w:asciiTheme="minorEastAsia" w:hAnsiTheme="minorEastAsia"/>
               </w:rPr>
             </w:pPr>
           </w:p>
@@ -536,7 +536,7 @@
           <w:p>
             <w:pPr>
               <w:rPr>
-                <w:rFonts w:ascii="宋体" w:eastAsia="宋体" w:hAnsi="宋体"/>
+                <w:rFonts w:asciiTheme="minorEastAsia" w:hAnsiTheme="minorEastAsia"/>
               </w:rPr>
             </w:pPr>
           </w:p>
@@ -548,7 +548,7 @@
           <w:p>
             <w:pPr>
               <w:rPr>
-                <w:rFonts w:ascii="宋体" w:eastAsia="宋体" w:hAnsi="宋体"/>
+                <w:rFonts w:asciiTheme="minorEastAsia" w:hAnsiTheme="minorEastAsia"/>
               </w:rPr>
             </w:pPr>
           </w:p>
@@ -560,7 +560,7 @@
           <w:p>
             <w:pPr>
               <w:rPr>
-                <w:rFonts w:ascii="宋体" w:eastAsia="宋体" w:hAnsi="宋体"/>
+                <w:rFonts w:asciiTheme="minorEastAsia" w:hAnsiTheme="minorEastAsia"/>
               </w:rPr>
             </w:pPr>
           </w:p>
@@ -572,7 +572,7 @@
           <w:p>
             <w:pPr>
               <w:rPr>
-                <w:rFonts w:ascii="宋体" w:eastAsia="宋体" w:hAnsi="宋体"/>
+                <w:rFonts w:asciiTheme="minorEastAsia" w:hAnsiTheme="minorEastAsia"/>
               </w:rPr>
             </w:pPr>
           </w:p>
@@ -584,7 +584,7 @@
           <w:p>
             <w:pPr>
               <w:rPr>
-                <w:rFonts w:ascii="宋体" w:eastAsia="宋体" w:hAnsi="宋体"/>
+                <w:rFonts w:asciiTheme="minorEastAsia" w:hAnsiTheme="minorEastAsia"/>
               </w:rPr>
             </w:pPr>
           </w:p>
@@ -596,7 +596,7 @@
           <w:p>
             <w:pPr>
               <w:rPr>
-                <w:rFonts w:ascii="宋体" w:eastAsia="宋体" w:hAnsi="宋体"/>
+                <w:rFonts w:asciiTheme="minorEastAsia" w:hAnsiTheme="minorEastAsia"/>
               </w:rPr>
             </w:pPr>
           </w:p>
@@ -606,7 +606,7 @@
     <w:p>
       <w:pPr>
         <w:rPr>
-          <w:rFonts w:ascii="宋体" w:eastAsia="宋体" w:hAnsi="宋体"/>
+          <w:rFonts w:asciiTheme="minorEastAsia" w:hAnsiTheme="minorEastAsia"/>
         </w:rPr>
       </w:pPr>
     </w:p>
@@ -622,14 +622,14 @@
 
 <file path=word/endnotes.xml><?xml version="1.0" encoding="utf-8"?>
 <w:endnotes xmlns:ve="http://schemas.openxmlformats.org/markup-compatibility/2006" xmlns:o="urn:schemas-microsoft-com:office:office" xmlns:r="http://schemas.openxmlformats.org/officeDocument/2006/relationships" xmlns:m="http://schemas.openxmlformats.org/officeDocument/2006/math" xmlns:v="urn:schemas-microsoft-com:vml" xmlns:wp="http://schemas.openxmlformats.org/drawingml/2006/wordprocessingDrawing" xmlns:w10="urn:schemas-microsoft-com:office:word" xmlns:w="http://schemas.openxmlformats.org/wordprocessingml/2006/main" xmlns:wne="http://schemas.microsoft.com/office/word/2006/wordml">
-  <w:endnote w:type="separator" w:id="0">
+  <w:endnote w:type="separator" w:id="-1">
     <w:p>
       <w:r>
         <w:separator/>
       </w:r>
     </w:p>
   </w:endnote>
-  <w:endnote w:type="continuationSeparator" w:id="1">
+  <w:endnote w:type="continuationSeparator" w:id="0">
     <w:p>
       <w:r>
         <w:continuationSeparator/>
@@ -641,14 +641,14 @@
 
 <file path=word/footnotes.xml><?xml version="1.0" encoding="utf-8"?>
 <w:footnotes xmlns:ve="http://schemas.openxmlformats.org/markup-compatibility/2006" xmlns:o="urn:schemas-microsoft-com:office:office" xmlns:r="http://schemas.openxmlformats.org/officeDocument/2006/relationships" xmlns:m="http://schemas.openxmlformats.org/officeDocument/2006/math" xmlns:v="urn:schemas-microsoft-com:vml" xmlns:wp="http://schemas.openxmlformats.org/drawingml/2006/wordprocessingDrawing" xmlns:w10="urn:schemas-microsoft-com:office:word" xmlns:w="http://schemas.openxmlformats.org/wordprocessingml/2006/main" xmlns:wne="http://schemas.microsoft.com/office/word/2006/wordml">
-  <w:footnote w:type="separator" w:id="0">
+  <w:footnote w:type="separator" w:id="-1">
     <w:p>
       <w:r>
         <w:separator/>
       </w:r>
     </w:p>
   </w:footnote>
-  <w:footnote w:type="continuationSeparator" w:id="1">
+  <w:footnote w:type="continuationSeparator" w:id="0">
     <w:p>
       <w:r>
         <w:continuationSeparator/>
@@ -1278,7 +1278,7 @@
   <a:extraClrSchemeLst/>
   <a:extLst>
     <a:ext uri="{05A4C25C-085E-4340-85A3-A5531E510DB2}">
-      <thm15:themeFamily xmlns:thm15="http://schemas.microsoft.com/office/thememl/2012/main" xmlns="" name="Office Theme" id="{62F939B6-93AF-4DB8-9C6B-D6C7DFDC589F}" vid="{4A3C46E8-61CC-4603-A589-7422A47A8E4A}"/>
+      <thm15:themeFamily xmlns="" xmlns:thm15="http://schemas.microsoft.com/office/thememl/2012/main" name="Office Theme" id="{62F939B6-93AF-4DB8-9C6B-D6C7DFDC589F}" vid="{4A3C46E8-61CC-4603-A589-7422A47A8E4A}"/>
     </a:ext>
   </a:extLst>
 </a:theme>

</xml_diff>

<commit_message>
modify deliverysheet format again
</commit_message>
<xml_diff>
--- a/PMSClient/Resource/DocTemplate/Reports/DeliverySheet.docx
+++ b/PMSClient/Resource/DocTemplate/Reports/DeliverySheet.docx
@@ -349,14 +349,14 @@
         <w:tblLook w:val="04A0"/>
       </w:tblPr>
       <w:tblGrid>
-        <w:gridCol w:w="715"/>
-        <w:gridCol w:w="1983"/>
-        <w:gridCol w:w="1240"/>
-        <w:gridCol w:w="3632"/>
-        <w:gridCol w:w="2074"/>
+        <w:gridCol w:w="716"/>
+        <w:gridCol w:w="1803"/>
+        <w:gridCol w:w="710"/>
+        <w:gridCol w:w="3966"/>
+        <w:gridCol w:w="2448"/>
         <w:gridCol w:w="2067"/>
-        <w:gridCol w:w="2573"/>
-        <w:gridCol w:w="1330"/>
+        <w:gridCol w:w="2998"/>
+        <w:gridCol w:w="906"/>
       </w:tblGrid>
       <w:tr>
         <w:tc>
@@ -365,6 +365,7 @@
           </w:tcPr>
           <w:p>
             <w:pPr>
+              <w:jc w:val="center"/>
               <w:rPr>
                 <w:rFonts w:asciiTheme="minorEastAsia" w:hAnsiTheme="minorEastAsia"/>
               </w:rPr>
@@ -379,7 +380,7 @@
         </w:tc>
         <w:tc>
           <w:tcPr>
-            <w:tcW w:w="635" w:type="pct"/>
+            <w:tcW w:w="577" w:type="pct"/>
           </w:tcPr>
           <w:p>
             <w:pPr>
@@ -397,25 +398,25 @@
         </w:tc>
         <w:tc>
           <w:tcPr>
-            <w:tcW w:w="397" w:type="pct"/>
-          </w:tcPr>
-          <w:p>
-            <w:pPr>
-              <w:rPr>
-                <w:rFonts w:asciiTheme="minorEastAsia" w:hAnsiTheme="minorEastAsia"/>
-              </w:rPr>
-            </w:pPr>
-            <w:r>
-              <w:rPr>
-                <w:rFonts w:asciiTheme="minorEastAsia" w:hAnsiTheme="minorEastAsia"/>
-              </w:rPr>
-              <w:t>产品类型</w:t>
-            </w:r>
-          </w:p>
-        </w:tc>
-        <w:tc>
-          <w:tcPr>
-            <w:tcW w:w="1163" w:type="pct"/>
+            <w:tcW w:w="227" w:type="pct"/>
+          </w:tcPr>
+          <w:p>
+            <w:pPr>
+              <w:rPr>
+                <w:rFonts w:asciiTheme="minorEastAsia" w:hAnsiTheme="minorEastAsia"/>
+              </w:rPr>
+            </w:pPr>
+            <w:r>
+              <w:rPr>
+                <w:rFonts w:asciiTheme="minorEastAsia" w:hAnsiTheme="minorEastAsia"/>
+              </w:rPr>
+              <w:t>类型</w:t>
+            </w:r>
+          </w:p>
+        </w:tc>
+        <w:tc>
+          <w:tcPr>
+            <w:tcW w:w="1270" w:type="pct"/>
           </w:tcPr>
           <w:p>
             <w:pPr>
@@ -433,7 +434,7 @@
         </w:tc>
         <w:tc>
           <w:tcPr>
-            <w:tcW w:w="664" w:type="pct"/>
+            <w:tcW w:w="784" w:type="pct"/>
           </w:tcPr>
           <w:p>
             <w:pPr>
@@ -469,7 +470,7 @@
         </w:tc>
         <w:tc>
           <w:tcPr>
-            <w:tcW w:w="824" w:type="pct"/>
+            <w:tcW w:w="960" w:type="pct"/>
           </w:tcPr>
           <w:p>
             <w:pPr>
@@ -487,10 +488,11 @@
         </w:tc>
         <w:tc>
           <w:tcPr>
-            <w:tcW w:w="426" w:type="pct"/>
-          </w:tcPr>
-          <w:p>
-            <w:pPr>
+            <w:tcW w:w="290" w:type="pct"/>
+          </w:tcPr>
+          <w:p>
+            <w:pPr>
+              <w:jc w:val="center"/>
               <w:rPr>
                 <w:rFonts w:asciiTheme="minorEastAsia" w:hAnsiTheme="minorEastAsia"/>
               </w:rPr>
@@ -511,51 +513,52 @@
           </w:tcPr>
           <w:p>
             <w:pPr>
-              <w:rPr>
-                <w:rFonts w:asciiTheme="minorEastAsia" w:hAnsiTheme="minorEastAsia"/>
-              </w:rPr>
-            </w:pPr>
-          </w:p>
-        </w:tc>
-        <w:tc>
-          <w:tcPr>
-            <w:tcW w:w="635" w:type="pct"/>
-          </w:tcPr>
-          <w:p>
-            <w:pPr>
-              <w:rPr>
-                <w:rFonts w:asciiTheme="minorEastAsia" w:hAnsiTheme="minorEastAsia"/>
-              </w:rPr>
-            </w:pPr>
-          </w:p>
-        </w:tc>
-        <w:tc>
-          <w:tcPr>
-            <w:tcW w:w="397" w:type="pct"/>
-          </w:tcPr>
-          <w:p>
-            <w:pPr>
-              <w:rPr>
-                <w:rFonts w:asciiTheme="minorEastAsia" w:hAnsiTheme="minorEastAsia"/>
-              </w:rPr>
-            </w:pPr>
-          </w:p>
-        </w:tc>
-        <w:tc>
-          <w:tcPr>
-            <w:tcW w:w="1163" w:type="pct"/>
-          </w:tcPr>
-          <w:p>
-            <w:pPr>
-              <w:rPr>
-                <w:rFonts w:asciiTheme="minorEastAsia" w:hAnsiTheme="minorEastAsia"/>
-              </w:rPr>
-            </w:pPr>
-          </w:p>
-        </w:tc>
-        <w:tc>
-          <w:tcPr>
-            <w:tcW w:w="664" w:type="pct"/>
+              <w:jc w:val="center"/>
+              <w:rPr>
+                <w:rFonts w:asciiTheme="minorEastAsia" w:hAnsiTheme="minorEastAsia"/>
+              </w:rPr>
+            </w:pPr>
+          </w:p>
+        </w:tc>
+        <w:tc>
+          <w:tcPr>
+            <w:tcW w:w="577" w:type="pct"/>
+          </w:tcPr>
+          <w:p>
+            <w:pPr>
+              <w:rPr>
+                <w:rFonts w:asciiTheme="minorEastAsia" w:hAnsiTheme="minorEastAsia"/>
+              </w:rPr>
+            </w:pPr>
+          </w:p>
+        </w:tc>
+        <w:tc>
+          <w:tcPr>
+            <w:tcW w:w="227" w:type="pct"/>
+          </w:tcPr>
+          <w:p>
+            <w:pPr>
+              <w:rPr>
+                <w:rFonts w:asciiTheme="minorEastAsia" w:hAnsiTheme="minorEastAsia"/>
+              </w:rPr>
+            </w:pPr>
+          </w:p>
+        </w:tc>
+        <w:tc>
+          <w:tcPr>
+            <w:tcW w:w="1270" w:type="pct"/>
+          </w:tcPr>
+          <w:p>
+            <w:pPr>
+              <w:rPr>
+                <w:rFonts w:asciiTheme="minorEastAsia" w:hAnsiTheme="minorEastAsia"/>
+              </w:rPr>
+            </w:pPr>
+          </w:p>
+        </w:tc>
+        <w:tc>
+          <w:tcPr>
+            <w:tcW w:w="784" w:type="pct"/>
           </w:tcPr>
           <w:p>
             <w:pPr>
@@ -579,22 +582,23 @@
         </w:tc>
         <w:tc>
           <w:tcPr>
-            <w:tcW w:w="824" w:type="pct"/>
-          </w:tcPr>
-          <w:p>
-            <w:pPr>
-              <w:rPr>
-                <w:rFonts w:asciiTheme="minorEastAsia" w:hAnsiTheme="minorEastAsia"/>
-              </w:rPr>
-            </w:pPr>
-          </w:p>
-        </w:tc>
-        <w:tc>
-          <w:tcPr>
-            <w:tcW w:w="426" w:type="pct"/>
-          </w:tcPr>
-          <w:p>
-            <w:pPr>
+            <w:tcW w:w="960" w:type="pct"/>
+          </w:tcPr>
+          <w:p>
+            <w:pPr>
+              <w:rPr>
+                <w:rFonts w:asciiTheme="minorEastAsia" w:hAnsiTheme="minorEastAsia"/>
+              </w:rPr>
+            </w:pPr>
+          </w:p>
+        </w:tc>
+        <w:tc>
+          <w:tcPr>
+            <w:tcW w:w="290" w:type="pct"/>
+          </w:tcPr>
+          <w:p>
+            <w:pPr>
+              <w:jc w:val="center"/>
               <w:rPr>
                 <w:rFonts w:asciiTheme="minorEastAsia" w:hAnsiTheme="minorEastAsia"/>
               </w:rPr>

</xml_diff>

<commit_message>
change the deliverysheet template to english edition
</commit_message>
<xml_diff>
--- a/PMSClient/Resource/DocTemplate/Reports/DeliverySheet.docx
+++ b/PMSClient/Resource/DocTemplate/Reports/DeliverySheet.docx
@@ -13,19 +13,13 @@
         <w:rPr>
           <w:rFonts w:asciiTheme="minorEastAsia" w:eastAsiaTheme="minorEastAsia" w:hAnsiTheme="minorEastAsia"/>
         </w:rPr>
-        <w:t>成都先锋材料有限公司发货</w:t>
+        <w:t xml:space="preserve">Delivery Sheet of Pioneer Material Inc. </w:t>
       </w:r>
       <w:r>
         <w:rPr>
-          <w:rFonts w:asciiTheme="minorEastAsia" w:eastAsiaTheme="minorEastAsia" w:hAnsiTheme="minorEastAsia"/>
+          <w:rFonts w:asciiTheme="minorEastAsia" w:eastAsiaTheme="minorEastAsia" w:hAnsiTheme="minorEastAsia" w:hint="eastAsia"/>
         </w:rPr>
-        <w:t>清</w:t>
-      </w:r>
-      <w:r>
-        <w:rPr>
-          <w:rFonts w:asciiTheme="minorEastAsia" w:eastAsiaTheme="minorEastAsia" w:hAnsiTheme="minorEastAsia"/>
-        </w:rPr>
-        <w:t>单</w:t>
+        <w:t>Chengdu</w:t>
       </w:r>
     </w:p>
     <w:tbl>
@@ -62,7 +56,7 @@
                 <w:rFonts w:asciiTheme="minorEastAsia" w:hAnsiTheme="minorEastAsia" w:hint="eastAsia"/>
                 <w:b/>
               </w:rPr>
-              <w:t>发货信息</w:t>
+              <w:t>Delivery Information</w:t>
             </w:r>
           </w:p>
         </w:tc>
@@ -82,7 +76,7 @@
                 <w:rFonts w:asciiTheme="minorEastAsia" w:hAnsiTheme="minorEastAsia" w:hint="eastAsia"/>
                 <w:b/>
               </w:rPr>
-              <w:t>联系方式</w:t>
+              <w:t>Contact</w:t>
             </w:r>
           </w:p>
         </w:tc>
@@ -102,7 +96,7 @@
               <w:rPr>
                 <w:rFonts w:asciiTheme="minorEastAsia" w:hAnsiTheme="minorEastAsia" w:hint="eastAsia"/>
               </w:rPr>
-              <w:t>创建时间</w:t>
+              <w:t>Create Time</w:t>
             </w:r>
             <w:r>
               <w:rPr>
@@ -127,39 +121,45 @@
               <w:rPr>
                 <w:rFonts w:asciiTheme="minorEastAsia" w:hAnsiTheme="minorEastAsia" w:hint="eastAsia"/>
               </w:rPr>
-              <w:t>发货时间：[ShipTime]</w:t>
-            </w:r>
-          </w:p>
-          <w:p>
-            <w:pPr>
-              <w:rPr>
-                <w:rFonts w:asciiTheme="minorEastAsia" w:hAnsiTheme="minorEastAsia"/>
-              </w:rPr>
-            </w:pPr>
-            <w:r>
-              <w:rPr>
-                <w:rFonts w:asciiTheme="minorEastAsia" w:hAnsiTheme="minorEastAsia" w:hint="eastAsia"/>
-              </w:rPr>
-              <w:t>目的地区：[Country]</w:t>
-            </w:r>
-          </w:p>
-          <w:p>
-            <w:pPr>
-              <w:rPr>
-                <w:rFonts w:asciiTheme="minorEastAsia" w:hAnsiTheme="minorEastAsia"/>
-              </w:rPr>
-            </w:pPr>
-            <w:r>
-              <w:rPr>
-                <w:rFonts w:asciiTheme="minorEastAsia" w:hAnsiTheme="minorEastAsia" w:hint="eastAsia"/>
-              </w:rPr>
-              <w:t>发货</w:t>
-            </w:r>
-            <w:r>
-              <w:rPr>
-                <w:rFonts w:asciiTheme="minorEastAsia" w:hAnsiTheme="minorEastAsia" w:hint="eastAsia"/>
-              </w:rPr>
-              <w:t>编码</w:t>
+              <w:t>Delivery Time</w:t>
+            </w:r>
+            <w:r>
+              <w:rPr>
+                <w:rFonts w:asciiTheme="minorEastAsia" w:hAnsiTheme="minorEastAsia" w:hint="eastAsia"/>
+              </w:rPr>
+              <w:t>：[ShipTime]</w:t>
+            </w:r>
+          </w:p>
+          <w:p>
+            <w:pPr>
+              <w:rPr>
+                <w:rFonts w:asciiTheme="minorEastAsia" w:hAnsiTheme="minorEastAsia"/>
+              </w:rPr>
+            </w:pPr>
+            <w:r>
+              <w:rPr>
+                <w:rFonts w:asciiTheme="minorEastAsia" w:hAnsiTheme="minorEastAsia" w:hint="eastAsia"/>
+              </w:rPr>
+              <w:t>Destination</w:t>
+            </w:r>
+            <w:r>
+              <w:rPr>
+                <w:rFonts w:asciiTheme="minorEastAsia" w:hAnsiTheme="minorEastAsia" w:hint="eastAsia"/>
+              </w:rPr>
+              <w:t>：[Country]</w:t>
+            </w:r>
+          </w:p>
+          <w:p>
+            <w:pPr>
+              <w:rPr>
+                <w:rFonts w:asciiTheme="minorEastAsia" w:hAnsiTheme="minorEastAsia"/>
+              </w:rPr>
+            </w:pPr>
+            <w:r>
+              <w:rPr>
+                <w:rFonts w:asciiTheme="minorEastAsia" w:hAnsiTheme="minorEastAsia" w:hint="eastAsia"/>
+              </w:rPr>
+              <w:t>Delivery Name</w:t>
             </w:r>
             <w:r>
               <w:rPr>
@@ -178,7 +178,7 @@
               <w:rPr>
                 <w:rFonts w:asciiTheme="minorEastAsia" w:hAnsiTheme="minorEastAsia" w:hint="eastAsia"/>
               </w:rPr>
-              <w:t>快递信息</w:t>
+              <w:t>Delivery Number</w:t>
             </w:r>
             <w:r>
               <w:rPr>
@@ -197,7 +197,13 @@
               <w:rPr>
                 <w:rFonts w:asciiTheme="minorEastAsia" w:hAnsiTheme="minorEastAsia" w:hint="eastAsia"/>
               </w:rPr>
-              <w:t>发票号码：[InvoiceNumber]</w:t>
+              <w:t>Invoice Number</w:t>
+            </w:r>
+            <w:r>
+              <w:rPr>
+                <w:rFonts w:asciiTheme="minorEastAsia" w:hAnsiTheme="minorEastAsia" w:hint="eastAsia"/>
+              </w:rPr>
+              <w:t>：[InvoiceNumber]</w:t>
             </w:r>
           </w:p>
         </w:tc>
@@ -215,13 +221,13 @@
               <w:rPr>
                 <w:rFonts w:asciiTheme="minorEastAsia" w:hAnsiTheme="minorEastAsia" w:hint="eastAsia"/>
               </w:rPr>
-              <w:t>联系</w:t>
-            </w:r>
-            <w:r>
-              <w:rPr>
-                <w:rFonts w:asciiTheme="minorEastAsia" w:hAnsiTheme="minorEastAsia" w:hint="eastAsia"/>
-              </w:rPr>
-              <w:t>：胡玉荣</w:t>
+              <w:t>Person</w:t>
+            </w:r>
+            <w:r>
+              <w:rPr>
+                <w:rFonts w:asciiTheme="minorEastAsia" w:hAnsiTheme="minorEastAsia" w:hint="eastAsia"/>
+              </w:rPr>
+              <w:t>：Ms Hu</w:t>
             </w:r>
             <w:r>
               <w:rPr>
@@ -240,7 +246,19 @@
               <w:rPr>
                 <w:rFonts w:asciiTheme="minorEastAsia" w:hAnsiTheme="minorEastAsia" w:hint="eastAsia"/>
               </w:rPr>
-              <w:t>电话：</w:t>
+              <w:t>Phone</w:t>
+            </w:r>
+            <w:r>
+              <w:rPr>
+                <w:rFonts w:asciiTheme="minorEastAsia" w:hAnsiTheme="minorEastAsia" w:hint="eastAsia"/>
+              </w:rPr>
+              <w:t>：</w:t>
+            </w:r>
+            <w:r>
+              <w:rPr>
+                <w:rFonts w:asciiTheme="minorEastAsia" w:hAnsiTheme="minorEastAsia" w:hint="eastAsia"/>
+              </w:rPr>
+              <w:t>+86+</w:t>
             </w:r>
             <w:r>
               <w:rPr>
@@ -259,7 +277,19 @@
               <w:rPr>
                 <w:rFonts w:asciiTheme="minorEastAsia" w:hAnsiTheme="minorEastAsia" w:hint="eastAsia"/>
               </w:rPr>
-              <w:t>传真：</w:t>
+              <w:t>Fax</w:t>
+            </w:r>
+            <w:r>
+              <w:rPr>
+                <w:rFonts w:asciiTheme="minorEastAsia" w:hAnsiTheme="minorEastAsia" w:hint="eastAsia"/>
+              </w:rPr>
+              <w:t>：</w:t>
+            </w:r>
+            <w:r>
+              <w:rPr>
+                <w:rFonts w:asciiTheme="minorEastAsia" w:hAnsiTheme="minorEastAsia" w:hint="eastAsia"/>
+              </w:rPr>
+              <w:t>+86+</w:t>
             </w:r>
             <w:r>
               <w:rPr>
@@ -278,7 +308,13 @@
               <w:rPr>
                 <w:rFonts w:asciiTheme="minorEastAsia" w:hAnsiTheme="minorEastAsia" w:hint="eastAsia"/>
               </w:rPr>
-              <w:t>邮箱：</w:t>
+              <w:t>Email</w:t>
+            </w:r>
+            <w:r>
+              <w:rPr>
+                <w:rFonts w:asciiTheme="minorEastAsia" w:hAnsiTheme="minorEastAsia" w:hint="eastAsia"/>
+              </w:rPr>
+              <w:t>：</w:t>
             </w:r>
             <w:r>
               <w:rPr>
@@ -297,7 +333,13 @@
               <w:rPr>
                 <w:rFonts w:asciiTheme="minorEastAsia" w:hAnsiTheme="minorEastAsia" w:hint="eastAsia"/>
               </w:rPr>
-              <w:t>网站：</w:t>
+              <w:t>Web Site</w:t>
+            </w:r>
+            <w:r>
+              <w:rPr>
+                <w:rFonts w:asciiTheme="minorEastAsia" w:hAnsiTheme="minorEastAsia" w:hint="eastAsia"/>
+              </w:rPr>
+              <w:t>：</w:t>
             </w:r>
             <w:r>
               <w:rPr>
@@ -316,13 +358,19 @@
               <w:rPr>
                 <w:rFonts w:asciiTheme="minorEastAsia" w:hAnsiTheme="minorEastAsia" w:hint="eastAsia"/>
               </w:rPr>
-              <w:t>地址：四川省成都市高新西区百草街</w:t>
-            </w:r>
-            <w:r>
-              <w:rPr>
-                <w:rFonts w:asciiTheme="minorEastAsia" w:hAnsiTheme="minorEastAsia"/>
-              </w:rPr>
-              <w:t>88号</w:t>
+              <w:t>Address</w:t>
+            </w:r>
+            <w:r>
+              <w:rPr>
+                <w:rFonts w:asciiTheme="minorEastAsia" w:hAnsiTheme="minorEastAsia" w:hint="eastAsia"/>
+              </w:rPr>
+              <w:t>：</w:t>
+            </w:r>
+            <w:r>
+              <w:rPr>
+                <w:rFonts w:asciiTheme="minorEastAsia" w:hAnsiTheme="minorEastAsia" w:hint="eastAsia"/>
+              </w:rPr>
+              <w:t>Baicao Street, West High-Tech Zone,Chengdu,Sichuan Province China</w:t>
             </w:r>
           </w:p>
         </w:tc>
@@ -372,9 +420,9 @@
             </w:pPr>
             <w:r>
               <w:rPr>
-                <w:rFonts w:asciiTheme="minorEastAsia" w:hAnsiTheme="minorEastAsia"/>
-              </w:rPr>
-              <w:t>序号</w:t>
+                <w:rFonts w:asciiTheme="minorEastAsia" w:hAnsiTheme="minorEastAsia" w:hint="eastAsia"/>
+              </w:rPr>
+              <w:t>No</w:t>
             </w:r>
           </w:p>
         </w:tc>
@@ -390,9 +438,15 @@
             </w:pPr>
             <w:r>
               <w:rPr>
-                <w:rFonts w:asciiTheme="minorEastAsia" w:hAnsiTheme="minorEastAsia"/>
-              </w:rPr>
-              <w:t>产品ID</w:t>
+                <w:rFonts w:asciiTheme="minorEastAsia" w:hAnsiTheme="minorEastAsia" w:hint="eastAsia"/>
+              </w:rPr>
+              <w:t xml:space="preserve">Product </w:t>
+            </w:r>
+            <w:r>
+              <w:rPr>
+                <w:rFonts w:asciiTheme="minorEastAsia" w:hAnsiTheme="minorEastAsia"/>
+              </w:rPr>
+              <w:t>ID</w:t>
             </w:r>
           </w:p>
         </w:tc>
@@ -408,9 +462,9 @@
             </w:pPr>
             <w:r>
               <w:rPr>
-                <w:rFonts w:asciiTheme="minorEastAsia" w:hAnsiTheme="minorEastAsia"/>
-              </w:rPr>
-              <w:t>类型</w:t>
+                <w:rFonts w:asciiTheme="minorEastAsia" w:hAnsiTheme="minorEastAsia" w:hint="eastAsia"/>
+              </w:rPr>
+              <w:t>Type</w:t>
             </w:r>
           </w:p>
         </w:tc>
@@ -426,9 +480,9 @@
             </w:pPr>
             <w:r>
               <w:rPr>
-                <w:rFonts w:asciiTheme="minorEastAsia" w:hAnsiTheme="minorEastAsia"/>
-              </w:rPr>
-              <w:t>成分</w:t>
+                <w:rFonts w:asciiTheme="minorEastAsia" w:hAnsiTheme="minorEastAsia" w:hint="eastAsia"/>
+              </w:rPr>
+              <w:t>Composition</w:t>
             </w:r>
           </w:p>
         </w:tc>
@@ -444,9 +498,9 @@
             </w:pPr>
             <w:r>
               <w:rPr>
-                <w:rFonts w:asciiTheme="minorEastAsia" w:hAnsiTheme="minorEastAsia"/>
-              </w:rPr>
-              <w:t>客户</w:t>
+                <w:rFonts w:asciiTheme="minorEastAsia" w:hAnsiTheme="minorEastAsia" w:hint="eastAsia"/>
+              </w:rPr>
+              <w:t>Customer</w:t>
             </w:r>
           </w:p>
         </w:tc>
@@ -480,9 +534,9 @@
             </w:pPr>
             <w:r>
               <w:rPr>
-                <w:rFonts w:asciiTheme="minorEastAsia" w:hAnsiTheme="minorEastAsia"/>
-              </w:rPr>
-              <w:t>尺寸</w:t>
+                <w:rFonts w:asciiTheme="minorEastAsia" w:hAnsiTheme="minorEastAsia" w:hint="eastAsia"/>
+              </w:rPr>
+              <w:t>Dimension</w:t>
             </w:r>
           </w:p>
         </w:tc>
@@ -501,7 +555,7 @@
               <w:rPr>
                 <w:rFonts w:asciiTheme="minorEastAsia" w:hAnsiTheme="minorEastAsia" w:hint="eastAsia"/>
               </w:rPr>
-              <w:t>箱号</w:t>
+              <w:t>Box</w:t>
             </w:r>
           </w:p>
         </w:tc>
@@ -1282,7 +1336,7 @@
   <a:extraClrSchemeLst/>
   <a:extLst>
     <a:ext uri="{05A4C25C-085E-4340-85A3-A5531E510DB2}">
-      <thm15:themeFamily xmlns="" xmlns:thm15="http://schemas.microsoft.com/office/thememl/2012/main" name="Office Theme" id="{62F939B6-93AF-4DB8-9C6B-D6C7DFDC589F}" vid="{4A3C46E8-61CC-4603-A589-7422A47A8E4A}"/>
+      <thm15:themeFamily xmlns:thm15="http://schemas.microsoft.com/office/thememl/2012/main" xmlns="" name="Office Theme" id="{62F939B6-93AF-4DB8-9C6B-D6C7DFDC589F}" vid="{4A3C46E8-61CC-4603-A589-7422A47A8E4A}"/>
     </a:ext>
   </a:extLst>
 </a:theme>

</xml_diff>

<commit_message>
add platelot into delivery sheet
</commit_message>
<xml_diff>
--- a/PMSClient/Resource/DocTemplate/Reports/DeliverySheet.docx
+++ b/PMSClient/Resource/DocTemplate/Reports/DeliverySheet.docx
@@ -385,35 +385,32 @@
     </w:p>
     <w:tbl>
       <w:tblPr>
-        <w:tblStyle w:val="a5"/>
+        <w:tblStyle w:val="1"/>
         <w:tblW w:w="5000" w:type="pct"/>
-        <w:tblBorders>
-          <w:top w:val="single" w:sz="18" w:space="0" w:color="000000" w:themeColor="text1"/>
-          <w:left w:val="none" w:sz="0" w:space="0" w:color="auto"/>
-          <w:bottom w:val="single" w:sz="18" w:space="0" w:color="000000" w:themeColor="text1"/>
-          <w:right w:val="none" w:sz="0" w:space="0" w:color="auto"/>
-          <w:insideV w:val="none" w:sz="0" w:space="0" w:color="auto"/>
-        </w:tblBorders>
         <w:tblLook w:val="04A0"/>
       </w:tblPr>
       <w:tblGrid>
-        <w:gridCol w:w="716"/>
-        <w:gridCol w:w="1803"/>
-        <w:gridCol w:w="710"/>
-        <w:gridCol w:w="3966"/>
-        <w:gridCol w:w="2448"/>
-        <w:gridCol w:w="2067"/>
-        <w:gridCol w:w="2998"/>
-        <w:gridCol w:w="906"/>
+        <w:gridCol w:w="491"/>
+        <w:gridCol w:w="1388"/>
+        <w:gridCol w:w="760"/>
+        <w:gridCol w:w="3154"/>
+        <w:gridCol w:w="1768"/>
+        <w:gridCol w:w="1889"/>
+        <w:gridCol w:w="2779"/>
+        <w:gridCol w:w="921"/>
+        <w:gridCol w:w="2464"/>
       </w:tblGrid>
       <w:tr>
-        <w:tc>
-          <w:tcPr>
-            <w:tcW w:w="229" w:type="pct"/>
-          </w:tcPr>
-          <w:p>
-            <w:pPr>
-              <w:jc w:val="center"/>
+        <w:trPr>
+          <w:cnfStyle w:val="100000000000"/>
+        </w:trPr>
+        <w:tc>
+          <w:tcPr>
+            <w:tcW w:w="157" w:type="pct"/>
+          </w:tcPr>
+          <w:p>
+            <w:pPr>
+              <w:jc w:val="both"/>
               <w:rPr>
                 <w:rFonts w:asciiTheme="minorEastAsia" w:hAnsiTheme="minorEastAsia"/>
               </w:rPr>
@@ -428,10 +425,11 @@
         </w:tc>
         <w:tc>
           <w:tcPr>
-            <w:tcW w:w="577" w:type="pct"/>
-          </w:tcPr>
-          <w:p>
-            <w:pPr>
+            <w:tcW w:w="444" w:type="pct"/>
+          </w:tcPr>
+          <w:p>
+            <w:pPr>
+              <w:jc w:val="both"/>
               <w:rPr>
                 <w:rFonts w:asciiTheme="minorEastAsia" w:hAnsiTheme="minorEastAsia"/>
               </w:rPr>
@@ -452,10 +450,11 @@
         </w:tc>
         <w:tc>
           <w:tcPr>
-            <w:tcW w:w="227" w:type="pct"/>
-          </w:tcPr>
-          <w:p>
-            <w:pPr>
+            <w:tcW w:w="243" w:type="pct"/>
+          </w:tcPr>
+          <w:p>
+            <w:pPr>
+              <w:jc w:val="both"/>
               <w:rPr>
                 <w:rFonts w:asciiTheme="minorEastAsia" w:hAnsiTheme="minorEastAsia"/>
               </w:rPr>
@@ -470,10 +469,11 @@
         </w:tc>
         <w:tc>
           <w:tcPr>
-            <w:tcW w:w="1270" w:type="pct"/>
-          </w:tcPr>
-          <w:p>
-            <w:pPr>
+            <w:tcW w:w="1010" w:type="pct"/>
+          </w:tcPr>
+          <w:p>
+            <w:pPr>
+              <w:jc w:val="both"/>
               <w:rPr>
                 <w:rFonts w:asciiTheme="minorEastAsia" w:hAnsiTheme="minorEastAsia"/>
               </w:rPr>
@@ -488,10 +488,11 @@
         </w:tc>
         <w:tc>
           <w:tcPr>
-            <w:tcW w:w="784" w:type="pct"/>
-          </w:tcPr>
-          <w:p>
-            <w:pPr>
+            <w:tcW w:w="566" w:type="pct"/>
+          </w:tcPr>
+          <w:p>
+            <w:pPr>
+              <w:jc w:val="both"/>
               <w:rPr>
                 <w:rFonts w:asciiTheme="minorEastAsia" w:hAnsiTheme="minorEastAsia"/>
               </w:rPr>
@@ -506,10 +507,11 @@
         </w:tc>
         <w:tc>
           <w:tcPr>
-            <w:tcW w:w="662" w:type="pct"/>
-          </w:tcPr>
-          <w:p>
-            <w:pPr>
+            <w:tcW w:w="605" w:type="pct"/>
+          </w:tcPr>
+          <w:p>
+            <w:pPr>
+              <w:jc w:val="both"/>
               <w:rPr>
                 <w:rFonts w:asciiTheme="minorEastAsia" w:hAnsiTheme="minorEastAsia"/>
               </w:rPr>
@@ -524,10 +526,11 @@
         </w:tc>
         <w:tc>
           <w:tcPr>
-            <w:tcW w:w="960" w:type="pct"/>
-          </w:tcPr>
-          <w:p>
-            <w:pPr>
+            <w:tcW w:w="890" w:type="pct"/>
+          </w:tcPr>
+          <w:p>
+            <w:pPr>
+              <w:jc w:val="both"/>
               <w:rPr>
                 <w:rFonts w:asciiTheme="minorEastAsia" w:hAnsiTheme="minorEastAsia"/>
               </w:rPr>
@@ -542,11 +545,11 @@
         </w:tc>
         <w:tc>
           <w:tcPr>
-            <w:tcW w:w="290" w:type="pct"/>
-          </w:tcPr>
-          <w:p>
-            <w:pPr>
-              <w:jc w:val="center"/>
+            <w:tcW w:w="295" w:type="pct"/>
+          </w:tcPr>
+          <w:p>
+            <w:pPr>
+              <w:jc w:val="both"/>
               <w:rPr>
                 <w:rFonts w:asciiTheme="minorEastAsia" w:hAnsiTheme="minorEastAsia"/>
               </w:rPr>
@@ -556,6 +559,25 @@
                 <w:rFonts w:asciiTheme="minorEastAsia" w:hAnsiTheme="minorEastAsia" w:hint="eastAsia"/>
               </w:rPr>
               <w:t>Box</w:t>
+            </w:r>
+          </w:p>
+        </w:tc>
+        <w:tc>
+          <w:tcPr>
+            <w:tcW w:w="789" w:type="pct"/>
+          </w:tcPr>
+          <w:p>
+            <w:pPr>
+              <w:jc w:val="both"/>
+              <w:rPr>
+                <w:rFonts w:asciiTheme="minorEastAsia" w:hAnsiTheme="minorEastAsia"/>
+              </w:rPr>
+            </w:pPr>
+            <w:r>
+              <w:rPr>
+                <w:rFonts w:asciiTheme="minorEastAsia" w:hAnsiTheme="minorEastAsia" w:hint="eastAsia"/>
+              </w:rPr>
+              <w:t>BP-Lot</w:t>
             </w:r>
           </w:p>
         </w:tc>
@@ -563,7 +585,7 @@
       <w:tr>
         <w:tc>
           <w:tcPr>
-            <w:tcW w:w="229" w:type="pct"/>
+            <w:tcW w:w="157" w:type="pct"/>
           </w:tcPr>
           <w:p>
             <w:pPr>
@@ -576,83 +598,96 @@
         </w:tc>
         <w:tc>
           <w:tcPr>
-            <w:tcW w:w="577" w:type="pct"/>
-          </w:tcPr>
-          <w:p>
-            <w:pPr>
-              <w:rPr>
-                <w:rFonts w:asciiTheme="minorEastAsia" w:hAnsiTheme="minorEastAsia"/>
-              </w:rPr>
-            </w:pPr>
-          </w:p>
-        </w:tc>
-        <w:tc>
-          <w:tcPr>
-            <w:tcW w:w="227" w:type="pct"/>
-          </w:tcPr>
-          <w:p>
-            <w:pPr>
-              <w:rPr>
-                <w:rFonts w:asciiTheme="minorEastAsia" w:hAnsiTheme="minorEastAsia"/>
-              </w:rPr>
-            </w:pPr>
-          </w:p>
-        </w:tc>
-        <w:tc>
-          <w:tcPr>
-            <w:tcW w:w="1270" w:type="pct"/>
-          </w:tcPr>
-          <w:p>
-            <w:pPr>
-              <w:rPr>
-                <w:rFonts w:asciiTheme="minorEastAsia" w:hAnsiTheme="minorEastAsia"/>
-              </w:rPr>
-            </w:pPr>
-          </w:p>
-        </w:tc>
-        <w:tc>
-          <w:tcPr>
-            <w:tcW w:w="784" w:type="pct"/>
-          </w:tcPr>
-          <w:p>
-            <w:pPr>
-              <w:rPr>
-                <w:rFonts w:asciiTheme="minorEastAsia" w:hAnsiTheme="minorEastAsia"/>
-              </w:rPr>
-            </w:pPr>
-          </w:p>
-        </w:tc>
-        <w:tc>
-          <w:tcPr>
-            <w:tcW w:w="662" w:type="pct"/>
-          </w:tcPr>
-          <w:p>
-            <w:pPr>
-              <w:rPr>
-                <w:rFonts w:asciiTheme="minorEastAsia" w:hAnsiTheme="minorEastAsia"/>
-              </w:rPr>
-            </w:pPr>
-          </w:p>
-        </w:tc>
-        <w:tc>
-          <w:tcPr>
-            <w:tcW w:w="960" w:type="pct"/>
-          </w:tcPr>
-          <w:p>
-            <w:pPr>
-              <w:rPr>
-                <w:rFonts w:asciiTheme="minorEastAsia" w:hAnsiTheme="minorEastAsia"/>
-              </w:rPr>
-            </w:pPr>
-          </w:p>
-        </w:tc>
-        <w:tc>
-          <w:tcPr>
-            <w:tcW w:w="290" w:type="pct"/>
-          </w:tcPr>
-          <w:p>
-            <w:pPr>
-              <w:jc w:val="center"/>
+            <w:tcW w:w="444" w:type="pct"/>
+          </w:tcPr>
+          <w:p>
+            <w:pPr>
+              <w:rPr>
+                <w:rFonts w:asciiTheme="minorEastAsia" w:hAnsiTheme="minorEastAsia"/>
+              </w:rPr>
+            </w:pPr>
+          </w:p>
+        </w:tc>
+        <w:tc>
+          <w:tcPr>
+            <w:tcW w:w="243" w:type="pct"/>
+          </w:tcPr>
+          <w:p>
+            <w:pPr>
+              <w:rPr>
+                <w:rFonts w:asciiTheme="minorEastAsia" w:hAnsiTheme="minorEastAsia"/>
+              </w:rPr>
+            </w:pPr>
+          </w:p>
+        </w:tc>
+        <w:tc>
+          <w:tcPr>
+            <w:tcW w:w="1010" w:type="pct"/>
+          </w:tcPr>
+          <w:p>
+            <w:pPr>
+              <w:rPr>
+                <w:rFonts w:asciiTheme="minorEastAsia" w:hAnsiTheme="minorEastAsia"/>
+              </w:rPr>
+            </w:pPr>
+          </w:p>
+        </w:tc>
+        <w:tc>
+          <w:tcPr>
+            <w:tcW w:w="566" w:type="pct"/>
+          </w:tcPr>
+          <w:p>
+            <w:pPr>
+              <w:rPr>
+                <w:rFonts w:asciiTheme="minorEastAsia" w:hAnsiTheme="minorEastAsia"/>
+              </w:rPr>
+            </w:pPr>
+          </w:p>
+        </w:tc>
+        <w:tc>
+          <w:tcPr>
+            <w:tcW w:w="605" w:type="pct"/>
+          </w:tcPr>
+          <w:p>
+            <w:pPr>
+              <w:rPr>
+                <w:rFonts w:asciiTheme="minorEastAsia" w:hAnsiTheme="minorEastAsia"/>
+              </w:rPr>
+            </w:pPr>
+          </w:p>
+        </w:tc>
+        <w:tc>
+          <w:tcPr>
+            <w:tcW w:w="890" w:type="pct"/>
+          </w:tcPr>
+          <w:p>
+            <w:pPr>
+              <w:rPr>
+                <w:rFonts w:asciiTheme="minorEastAsia" w:hAnsiTheme="minorEastAsia"/>
+              </w:rPr>
+            </w:pPr>
+          </w:p>
+        </w:tc>
+        <w:tc>
+          <w:tcPr>
+            <w:tcW w:w="295" w:type="pct"/>
+          </w:tcPr>
+          <w:p>
+            <w:pPr>
+              <w:jc w:val="left"/>
+              <w:rPr>
+                <w:rFonts w:asciiTheme="minorEastAsia" w:hAnsiTheme="minorEastAsia"/>
+              </w:rPr>
+            </w:pPr>
+          </w:p>
+        </w:tc>
+        <w:tc>
+          <w:tcPr>
+            <w:tcW w:w="789" w:type="pct"/>
+          </w:tcPr>
+          <w:p>
+            <w:pPr>
+              <w:jc w:val="left"/>
               <w:rPr>
                 <w:rFonts w:asciiTheme="minorEastAsia" w:hAnsiTheme="minorEastAsia"/>
               </w:rPr>
@@ -680,14 +715,14 @@
 
 <file path=word/endnotes.xml><?xml version="1.0" encoding="utf-8"?>
 <w:endnotes xmlns:ve="http://schemas.openxmlformats.org/markup-compatibility/2006" xmlns:o="urn:schemas-microsoft-com:office:office" xmlns:r="http://schemas.openxmlformats.org/officeDocument/2006/relationships" xmlns:m="http://schemas.openxmlformats.org/officeDocument/2006/math" xmlns:v="urn:schemas-microsoft-com:vml" xmlns:wp="http://schemas.openxmlformats.org/drawingml/2006/wordprocessingDrawing" xmlns:w10="urn:schemas-microsoft-com:office:word" xmlns:w="http://schemas.openxmlformats.org/wordprocessingml/2006/main" xmlns:wne="http://schemas.microsoft.com/office/word/2006/wordml">
-  <w:endnote w:type="separator" w:id="-1">
+  <w:endnote w:type="separator" w:id="0">
     <w:p>
       <w:r>
         <w:separator/>
       </w:r>
     </w:p>
   </w:endnote>
-  <w:endnote w:type="continuationSeparator" w:id="0">
+  <w:endnote w:type="continuationSeparator" w:id="1">
     <w:p>
       <w:r>
         <w:continuationSeparator/>
@@ -699,14 +734,14 @@
 
 <file path=word/footnotes.xml><?xml version="1.0" encoding="utf-8"?>
 <w:footnotes xmlns:ve="http://schemas.openxmlformats.org/markup-compatibility/2006" xmlns:o="urn:schemas-microsoft-com:office:office" xmlns:r="http://schemas.openxmlformats.org/officeDocument/2006/relationships" xmlns:m="http://schemas.openxmlformats.org/officeDocument/2006/math" xmlns:v="urn:schemas-microsoft-com:vml" xmlns:wp="http://schemas.openxmlformats.org/drawingml/2006/wordprocessingDrawing" xmlns:w10="urn:schemas-microsoft-com:office:word" xmlns:w="http://schemas.openxmlformats.org/wordprocessingml/2006/main" xmlns:wne="http://schemas.microsoft.com/office/word/2006/wordml">
-  <w:footnote w:type="separator" w:id="-1">
+  <w:footnote w:type="separator" w:id="0">
     <w:p>
       <w:r>
         <w:separator/>
       </w:r>
     </w:p>
   </w:footnote>
-  <w:footnote w:type="continuationSeparator" w:id="0">
+  <w:footnote w:type="continuationSeparator" w:id="1">
     <w:p>
       <w:r>
         <w:continuationSeparator/>
@@ -1044,6 +1079,142 @@
       <w:szCs w:val="18"/>
     </w:rPr>
   </w:style>
+  <w:style w:type="table" w:styleId="a8">
+    <w:name w:val="Light Shading"/>
+    <w:basedOn w:val="a1"/>
+    <w:uiPriority w:val="60"/>
+    <w:rsid w:val="00731511"/>
+    <w:rPr>
+      <w:color w:val="000000" w:themeColor="text1" w:themeShade="BF"/>
+    </w:rPr>
+    <w:tblPr>
+      <w:tblStyleRowBandSize w:val="1"/>
+      <w:tblStyleColBandSize w:val="1"/>
+      <w:tblInd w:w="0" w:type="dxa"/>
+      <w:tblBorders>
+        <w:top w:val="single" w:sz="8" w:space="0" w:color="000000" w:themeColor="text1"/>
+        <w:bottom w:val="single" w:sz="8" w:space="0" w:color="000000" w:themeColor="text1"/>
+      </w:tblBorders>
+      <w:tblCellMar>
+        <w:top w:w="0" w:type="dxa"/>
+        <w:left w:w="108" w:type="dxa"/>
+        <w:bottom w:w="0" w:type="dxa"/>
+        <w:right w:w="108" w:type="dxa"/>
+      </w:tblCellMar>
+    </w:tblPr>
+    <w:tblStylePr w:type="firstRow">
+      <w:pPr>
+        <w:spacing w:before="0" w:after="0" w:line="240" w:lineRule="auto"/>
+      </w:pPr>
+      <w:rPr>
+        <w:b/>
+        <w:bCs/>
+      </w:rPr>
+      <w:tblPr/>
+      <w:tcPr>
+        <w:tcBorders>
+          <w:top w:val="single" w:sz="8" w:space="0" w:color="000000" w:themeColor="text1"/>
+          <w:left w:val="nil"/>
+          <w:bottom w:val="single" w:sz="8" w:space="0" w:color="000000" w:themeColor="text1"/>
+          <w:right w:val="nil"/>
+          <w:insideH w:val="nil"/>
+          <w:insideV w:val="nil"/>
+        </w:tcBorders>
+      </w:tcPr>
+    </w:tblStylePr>
+    <w:tblStylePr w:type="lastRow">
+      <w:pPr>
+        <w:spacing w:before="0" w:after="0" w:line="240" w:lineRule="auto"/>
+      </w:pPr>
+      <w:rPr>
+        <w:b/>
+        <w:bCs/>
+      </w:rPr>
+      <w:tblPr/>
+      <w:tcPr>
+        <w:tcBorders>
+          <w:top w:val="single" w:sz="8" w:space="0" w:color="000000" w:themeColor="text1"/>
+          <w:left w:val="nil"/>
+          <w:bottom w:val="single" w:sz="8" w:space="0" w:color="000000" w:themeColor="text1"/>
+          <w:right w:val="nil"/>
+          <w:insideH w:val="nil"/>
+          <w:insideV w:val="nil"/>
+        </w:tcBorders>
+      </w:tcPr>
+    </w:tblStylePr>
+    <w:tblStylePr w:type="firstCol">
+      <w:rPr>
+        <w:b/>
+        <w:bCs/>
+      </w:rPr>
+    </w:tblStylePr>
+    <w:tblStylePr w:type="lastCol">
+      <w:rPr>
+        <w:b/>
+        <w:bCs/>
+      </w:rPr>
+    </w:tblStylePr>
+    <w:tblStylePr w:type="band1Vert">
+      <w:tblPr/>
+      <w:tcPr>
+        <w:tcBorders>
+          <w:left w:val="nil"/>
+          <w:right w:val="nil"/>
+          <w:insideH w:val="nil"/>
+          <w:insideV w:val="nil"/>
+        </w:tcBorders>
+        <w:shd w:val="clear" w:color="auto" w:fill="C0C0C0" w:themeFill="text1" w:themeFillTint="3F"/>
+      </w:tcPr>
+    </w:tblStylePr>
+    <w:tblStylePr w:type="band1Horz">
+      <w:tblPr/>
+      <w:tcPr>
+        <w:tcBorders>
+          <w:left w:val="nil"/>
+          <w:right w:val="nil"/>
+          <w:insideH w:val="nil"/>
+          <w:insideV w:val="nil"/>
+        </w:tcBorders>
+        <w:shd w:val="clear" w:color="auto" w:fill="C0C0C0" w:themeFill="text1" w:themeFillTint="3F"/>
+      </w:tcPr>
+    </w:tblStylePr>
+  </w:style>
+  <w:style w:type="table" w:customStyle="1" w:styleId="1">
+    <w:name w:val="样式1"/>
+    <w:basedOn w:val="a1"/>
+    <w:uiPriority w:val="99"/>
+    <w:qFormat/>
+    <w:rsid w:val="00F60728"/>
+    <w:tblPr>
+      <w:tblInd w:w="0" w:type="dxa"/>
+      <w:tblBorders>
+        <w:bottom w:val="single" w:sz="2" w:space="0" w:color="auto"/>
+        <w:insideH w:val="single" w:sz="4" w:space="0" w:color="auto"/>
+      </w:tblBorders>
+      <w:tblCellMar>
+        <w:top w:w="0" w:type="dxa"/>
+        <w:left w:w="108" w:type="dxa"/>
+        <w:bottom w:w="0" w:type="dxa"/>
+        <w:right w:w="108" w:type="dxa"/>
+      </w:tblCellMar>
+    </w:tblPr>
+    <w:tblStylePr w:type="firstRow">
+      <w:pPr>
+        <w:jc w:val="center"/>
+      </w:pPr>
+      <w:tblPr/>
+      <w:tcPr>
+        <w:tcBorders>
+          <w:top w:val="single" w:sz="18" w:space="0" w:color="auto"/>
+          <w:left w:val="nil"/>
+          <w:bottom w:val="single" w:sz="18" w:space="0" w:color="auto"/>
+          <w:right w:val="nil"/>
+          <w:insideH w:val="nil"/>
+          <w:insideV w:val="nil"/>
+        </w:tcBorders>
+      </w:tcPr>
+    </w:tblStylePr>
+  </w:style>
 </w:styles>
 </file>
 

</xml_diff>

<commit_message>
fix delivery item order
</commit_message>
<xml_diff>
--- a/PMSClient/Resource/DocTemplate/Reports/DeliverySheet.docx
+++ b/PMSClient/Resource/DocTemplate/Reports/DeliverySheet.docx
@@ -370,7 +370,55 @@
               <w:rPr>
                 <w:rFonts w:asciiTheme="minorEastAsia" w:hAnsiTheme="minorEastAsia" w:hint="eastAsia"/>
               </w:rPr>
-              <w:t>Baicao Street, West High-Tech Zone,Chengdu,Sichuan Province China</w:t>
+              <w:t>Bai</w:t>
+            </w:r>
+            <w:r>
+              <w:rPr>
+                <w:rFonts w:asciiTheme="minorEastAsia" w:hAnsiTheme="minorEastAsia" w:hint="eastAsia"/>
+              </w:rPr>
+              <w:t>c</w:t>
+            </w:r>
+            <w:r>
+              <w:rPr>
+                <w:rFonts w:asciiTheme="minorEastAsia" w:hAnsiTheme="minorEastAsia" w:hint="eastAsia"/>
+              </w:rPr>
+              <w:t xml:space="preserve">ao Street, </w:t>
+            </w:r>
+            <w:r>
+              <w:rPr>
+                <w:rFonts w:asciiTheme="minorEastAsia" w:hAnsiTheme="minorEastAsia" w:hint="eastAsia"/>
+              </w:rPr>
+              <w:t xml:space="preserve"> </w:t>
+            </w:r>
+            <w:r>
+              <w:rPr>
+                <w:rFonts w:asciiTheme="minorEastAsia" w:hAnsiTheme="minorEastAsia" w:hint="eastAsia"/>
+              </w:rPr>
+              <w:t>West High-Tech Zone,</w:t>
+            </w:r>
+            <w:r>
+              <w:rPr>
+                <w:rFonts w:asciiTheme="minorEastAsia" w:hAnsiTheme="minorEastAsia" w:hint="eastAsia"/>
+              </w:rPr>
+              <w:t xml:space="preserve"> </w:t>
+            </w:r>
+            <w:r>
+              <w:rPr>
+                <w:rFonts w:asciiTheme="minorEastAsia" w:hAnsiTheme="minorEastAsia" w:hint="eastAsia"/>
+              </w:rPr>
+              <w:t>Chengdu,</w:t>
+            </w:r>
+            <w:r>
+              <w:rPr>
+                <w:rFonts w:asciiTheme="minorEastAsia" w:hAnsiTheme="minorEastAsia" w:hint="eastAsia"/>
+              </w:rPr>
+              <w:t xml:space="preserve"> </w:t>
+            </w:r>
+            <w:r>
+              <w:rPr>
+                <w:rFonts w:asciiTheme="minorEastAsia" w:hAnsiTheme="minorEastAsia" w:hint="eastAsia"/>
+              </w:rPr>
+              <w:t>Sichuan Province China</w:t>
             </w:r>
           </w:p>
         </w:tc>
@@ -1507,7 +1555,7 @@
   <a:extraClrSchemeLst/>
   <a:extLst>
     <a:ext uri="{05A4C25C-085E-4340-85A3-A5531E510DB2}">
-      <thm15:themeFamily xmlns:thm15="http://schemas.microsoft.com/office/thememl/2012/main" xmlns="" name="Office Theme" id="{62F939B6-93AF-4DB8-9C6B-D6C7DFDC589F}" vid="{4A3C46E8-61CC-4603-A589-7422A47A8E4A}"/>
+      <thm15:themeFamily xmlns="" xmlns:thm15="http://schemas.microsoft.com/office/thememl/2012/main" name="Office Theme" id="{62F939B6-93AF-4DB8-9C6B-D6C7DFDC589F}" vid="{4A3C46E8-61CC-4603-A589-7422A47A8E4A}"/>
     </a:ext>
   </a:extLst>
 </a:theme>

</xml_diff>